<commit_message>
add transaction and menu part to phase one doc
</commit_message>
<xml_diff>
--- a/Docs/phase one/yi/Yi.docx
+++ b/Docs/phase one/yi/Yi.docx
@@ -1,6 +1,6 @@
 
 <file path=word/document.xml><?xml version="1.0" encoding="utf-8"?>
-<w:document xmlns:wpc="http://schemas.microsoft.com/office/word/2010/wordprocessingCanvas" xmlns:cx="http://schemas.microsoft.com/office/drawing/2014/chartex" xmlns:cx1="http://schemas.microsoft.com/office/drawing/2015/9/8/chartex" xmlns:mc="http://schemas.openxmlformats.org/markup-compatibility/2006" xmlns:o="urn:schemas-microsoft-com:office:office" xmlns:r="http://schemas.openxmlformats.org/officeDocument/2006/relationships" xmlns:m="http://schemas.openxmlformats.org/officeDocument/2006/math" xmlns:v="urn:schemas-microsoft-com:vml" xmlns:wp14="http://schemas.microsoft.com/office/word/2010/wordprocessingDrawing" xmlns:wp="http://schemas.openxmlformats.org/drawingml/2006/wordprocessingDrawing" xmlns:w10="urn:schemas-microsoft-com:office:word" xmlns:w="http://schemas.openxmlformats.org/wordprocessingml/2006/main" xmlns:w14="http://schemas.microsoft.com/office/word/2010/wordml" xmlns:w15="http://schemas.microsoft.com/office/word/2012/wordml" xmlns:w16se="http://schemas.microsoft.com/office/word/2015/wordml/symex" xmlns:wpg="http://schemas.microsoft.com/office/word/2010/wordprocessingGroup" xmlns:wpi="http://schemas.microsoft.com/office/word/2010/wordprocessingInk" xmlns:wne="http://schemas.microsoft.com/office/word/2006/wordml" xmlns:wps="http://schemas.microsoft.com/office/word/2010/wordprocessingShape" mc:Ignorable="w14 w15 w16se wp14">
+<w:document xmlns:wpc="http://schemas.microsoft.com/office/word/2010/wordprocessingCanvas" xmlns:cx="http://schemas.microsoft.com/office/drawing/2014/chartex" xmlns:cx1="http://schemas.microsoft.com/office/drawing/2015/9/8/chartex" xmlns:cx2="http://schemas.microsoft.com/office/drawing/2015/10/21/chartex" xmlns:mc="http://schemas.openxmlformats.org/markup-compatibility/2006" xmlns:o="urn:schemas-microsoft-com:office:office" xmlns:r="http://schemas.openxmlformats.org/officeDocument/2006/relationships" xmlns:m="http://schemas.openxmlformats.org/officeDocument/2006/math" xmlns:v="urn:schemas-microsoft-com:vml" xmlns:wp14="http://schemas.microsoft.com/office/word/2010/wordprocessingDrawing" xmlns:wp="http://schemas.openxmlformats.org/drawingml/2006/wordprocessingDrawing" xmlns:w10="urn:schemas-microsoft-com:office:word" xmlns:w="http://schemas.openxmlformats.org/wordprocessingml/2006/main" xmlns:w14="http://schemas.microsoft.com/office/word/2010/wordml" xmlns:w15="http://schemas.microsoft.com/office/word/2012/wordml" xmlns:w16se="http://schemas.microsoft.com/office/word/2015/wordml/symex" xmlns:wpg="http://schemas.microsoft.com/office/word/2010/wordprocessingGroup" xmlns:wpi="http://schemas.microsoft.com/office/word/2010/wordprocessingInk" xmlns:wne="http://schemas.microsoft.com/office/word/2006/wordml" xmlns:wps="http://schemas.microsoft.com/office/word/2010/wordprocessingShape" mc:Ignorable="w14 w15 w16se wp14">
   <w:body>
     <w:p>
       <w:r>
@@ -43,7 +43,7 @@
         </w:numPr>
       </w:pPr>
       <w:r>
-        <w:t>Gift Card</w:t>
+        <w:t>Navigation and routing</w:t>
       </w:r>
     </w:p>
     <w:p>
@@ -82,13 +82,17 @@
         <w:t>, cookie log in, log</w:t>
       </w:r>
       <w:r>
-        <w:t xml:space="preserve"> out, register, and roles</w:t>
+        <w:t xml:space="preserve"> out, register, and </w:t>
+      </w:r>
+      <w:r>
+        <w:t xml:space="preserve">user </w:t>
+      </w:r>
+      <w:r>
+        <w:t>roles</w:t>
       </w:r>
       <w:r>
         <w:t xml:space="preserve">. </w:t>
       </w:r>
-      <w:bookmarkStart w:id="0" w:name="_GoBack"/>
-      <w:bookmarkEnd w:id="0"/>
     </w:p>
     <w:p>
       <w:r>
@@ -122,9 +126,11 @@
             <w:tcW w:w="1511" w:type="dxa"/>
           </w:tcPr>
           <w:p>
+            <w:proofErr w:type="spellStart"/>
             <w:r>
               <w:t>int</w:t>
             </w:r>
+            <w:proofErr w:type="spellEnd"/>
           </w:p>
         </w:tc>
         <w:tc>
@@ -154,8 +160,13 @@
             <w:tcW w:w="1511" w:type="dxa"/>
           </w:tcPr>
           <w:p>
-            <w:r>
-              <w:t>Varchar(30)</w:t>
+            <w:proofErr w:type="gramStart"/>
+            <w:r>
+              <w:t>Varchar(</w:t>
+            </w:r>
+            <w:proofErr w:type="gramEnd"/>
+            <w:r>
+              <w:t>30)</w:t>
             </w:r>
           </w:p>
         </w:tc>
@@ -186,8 +197,13 @@
             <w:tcW w:w="1511" w:type="dxa"/>
           </w:tcPr>
           <w:p>
-            <w:r>
-              <w:t>Varchar(255)</w:t>
+            <w:proofErr w:type="gramStart"/>
+            <w:r>
+              <w:t>Varchar(</w:t>
+            </w:r>
+            <w:proofErr w:type="gramEnd"/>
+            <w:r>
+              <w:t>255)</w:t>
             </w:r>
           </w:p>
         </w:tc>
@@ -208,9 +224,11 @@
             <w:tcW w:w="1319" w:type="dxa"/>
           </w:tcPr>
           <w:p>
+            <w:proofErr w:type="spellStart"/>
             <w:r>
               <w:t>role_id</w:t>
             </w:r>
+            <w:proofErr w:type="spellEnd"/>
           </w:p>
         </w:tc>
         <w:tc>
@@ -218,9 +236,11 @@
             <w:tcW w:w="1511" w:type="dxa"/>
           </w:tcPr>
           <w:p>
+            <w:proofErr w:type="spellStart"/>
             <w:r>
               <w:t>int</w:t>
             </w:r>
+            <w:proofErr w:type="spellEnd"/>
           </w:p>
         </w:tc>
         <w:tc>
@@ -228,6 +248,43 @@
             <w:tcW w:w="6520" w:type="dxa"/>
           </w:tcPr>
           <w:p/>
+        </w:tc>
+      </w:tr>
+      <w:tr>
+        <w:tc>
+          <w:tcPr>
+            <w:tcW w:w="1319" w:type="dxa"/>
+          </w:tcPr>
+          <w:p>
+            <w:r>
+              <w:t>Email</w:t>
+            </w:r>
+          </w:p>
+        </w:tc>
+        <w:tc>
+          <w:tcPr>
+            <w:tcW w:w="1511" w:type="dxa"/>
+          </w:tcPr>
+          <w:p>
+            <w:proofErr w:type="gramStart"/>
+            <w:r>
+              <w:t>Varchar(</w:t>
+            </w:r>
+            <w:proofErr w:type="gramEnd"/>
+            <w:r>
+              <w:t>50)</w:t>
+            </w:r>
+          </w:p>
+        </w:tc>
+        <w:tc>
+          <w:tcPr>
+            <w:tcW w:w="6520" w:type="dxa"/>
+          </w:tcPr>
+          <w:p>
+            <w:r>
+              <w:t>unique</w:t>
+            </w:r>
+          </w:p>
         </w:tc>
       </w:tr>
     </w:tbl>
@@ -264,8 +321,13 @@
             <w:tcW w:w="2126" w:type="dxa"/>
           </w:tcPr>
           <w:p>
-            <w:r>
-              <w:t>Varchar(255)</w:t>
+            <w:proofErr w:type="gramStart"/>
+            <w:r>
+              <w:t>Varchar(</w:t>
+            </w:r>
+            <w:proofErr w:type="gramEnd"/>
+            <w:r>
+              <w:t>255)</w:t>
             </w:r>
           </w:p>
         </w:tc>
@@ -286,9 +348,11 @@
             <w:tcW w:w="1555" w:type="dxa"/>
           </w:tcPr>
           <w:p>
+            <w:proofErr w:type="spellStart"/>
             <w:r>
               <w:t>User_id</w:t>
             </w:r>
+            <w:proofErr w:type="spellEnd"/>
           </w:p>
         </w:tc>
         <w:tc>
@@ -296,9 +360,11 @@
             <w:tcW w:w="2126" w:type="dxa"/>
           </w:tcPr>
           <w:p>
+            <w:proofErr w:type="spellStart"/>
             <w:r>
               <w:t>int</w:t>
             </w:r>
+            <w:proofErr w:type="spellEnd"/>
           </w:p>
         </w:tc>
         <w:tc>
@@ -328,8 +394,13 @@
             <w:tcW w:w="2126" w:type="dxa"/>
           </w:tcPr>
           <w:p>
-            <w:r>
-              <w:t>Varchar(255)</w:t>
+            <w:proofErr w:type="gramStart"/>
+            <w:r>
+              <w:t>Varchar(</w:t>
+            </w:r>
+            <w:proofErr w:type="gramEnd"/>
+            <w:r>
+              <w:t>255)</w:t>
             </w:r>
           </w:p>
         </w:tc>
@@ -364,12 +435,370 @@
             <v:path o:extrusionok="f" gradientshapeok="t" o:connecttype="rect"/>
             <o:lock v:ext="edit" aspectratio="t"/>
           </v:shapetype>
-          <v:shape id="_x0000_i1027" type="#_x0000_t75" style="width:317.55pt;height:426.65pt" o:ole="">
+          <v:shape id="_x0000_i1025" type="#_x0000_t75" style="width:317.45pt;height:426.85pt" o:ole="">
             <v:imagedata r:id="rId5" o:title=""/>
           </v:shape>
-          <o:OLEObject Type="Embed" ProgID="Visio.Drawing.15" ShapeID="_x0000_i1027" DrawAspect="Content" ObjectID="_1517410347" r:id="rId6"/>
+          <o:OLEObject Type="Embed" ProgID="Visio.Drawing.15" ShapeID="_x0000_i1025" DrawAspect="Content" ObjectID="_1518368859" r:id="rId6"/>
         </w:object>
       </w:r>
+    </w:p>
+    <w:p>
+      <w:r>
+        <w:br w:type="page"/>
+      </w:r>
+    </w:p>
+    <w:p>
+      <w:pPr>
+        <w:rPr>
+          <w:b/>
+        </w:rPr>
+      </w:pPr>
+      <w:r>
+        <w:rPr>
+          <w:b/>
+        </w:rPr>
+        <w:lastRenderedPageBreak/>
+        <w:t>Navigation and Routing</w:t>
+      </w:r>
+    </w:p>
+    <w:p>
+      <w:pPr>
+        <w:ind w:firstLine="720"/>
+      </w:pPr>
+      <w:r>
+        <w:t>Allows website admin to define create custom menus and display them on predefined position on the website. Programmers can also use it as routing system in their code.</w:t>
+      </w:r>
+    </w:p>
+    <w:p>
+      <w:r>
+        <w:t>Database</w:t>
+      </w:r>
+    </w:p>
+    <w:tbl>
+      <w:tblPr>
+        <w:tblStyle w:val="a4"/>
+        <w:tblW w:w="0" w:type="auto"/>
+        <w:tblLook w:val="04A0" w:firstRow="1" w:lastRow="0" w:firstColumn="1" w:lastColumn="0" w:noHBand="0" w:noVBand="1"/>
+      </w:tblPr>
+      <w:tblGrid>
+        <w:gridCol w:w="1555"/>
+        <w:gridCol w:w="7795"/>
+      </w:tblGrid>
+      <w:tr>
+        <w:tc>
+          <w:tcPr>
+            <w:tcW w:w="1555" w:type="dxa"/>
+          </w:tcPr>
+          <w:p>
+            <w:r>
+              <w:t>name</w:t>
+            </w:r>
+          </w:p>
+        </w:tc>
+        <w:tc>
+          <w:tcPr>
+            <w:tcW w:w="7795" w:type="dxa"/>
+          </w:tcPr>
+          <w:p>
+            <w:r>
+              <w:t>Primary key, unique</w:t>
+            </w:r>
+          </w:p>
+        </w:tc>
+      </w:tr>
+      <w:tr>
+        <w:tc>
+          <w:tcPr>
+            <w:tcW w:w="1555" w:type="dxa"/>
+          </w:tcPr>
+          <w:p>
+            <w:r>
+              <w:t>menu</w:t>
+            </w:r>
+          </w:p>
+        </w:tc>
+        <w:tc>
+          <w:tcPr>
+            <w:tcW w:w="7795" w:type="dxa"/>
+          </w:tcPr>
+          <w:p>
+            <w:r>
+              <w:t xml:space="preserve">Text, </w:t>
+            </w:r>
+            <w:proofErr w:type="spellStart"/>
+            <w:r>
+              <w:t>json</w:t>
+            </w:r>
+            <w:proofErr w:type="spellEnd"/>
+          </w:p>
+        </w:tc>
+      </w:tr>
+    </w:tbl>
+    <w:p/>
+    <w:p>
+      <w:pPr>
+        <w:jc w:val="center"/>
+      </w:pPr>
+      <w:r>
+        <w:object w:dxaOrig="5445" w:dyaOrig="7366">
+          <v:shape id="_x0000_i1026" type="#_x0000_t75" style="width:237.05pt;height:320.75pt" o:ole="">
+            <v:imagedata r:id="rId7" o:title=""/>
+          </v:shape>
+          <o:OLEObject Type="Embed" ProgID="Visio.Drawing.15" ShapeID="_x0000_i1026" DrawAspect="Content" ObjectID="_1518368860" r:id="rId8"/>
+        </w:object>
+      </w:r>
+    </w:p>
+    <w:p>
+      <w:r>
+        <w:br w:type="page"/>
+      </w:r>
+    </w:p>
+    <w:p>
+      <w:pPr>
+        <w:rPr>
+          <w:b/>
+        </w:rPr>
+      </w:pPr>
+      <w:r>
+        <w:rPr>
+          <w:b/>
+        </w:rPr>
+        <w:t>Transaction system</w:t>
+      </w:r>
+    </w:p>
+    <w:p>
+      <w:r>
+        <w:tab/>
+        <w:t>It processes user transactions, and handles user payments.</w:t>
+      </w:r>
+    </w:p>
+    <w:p>
+      <w:r>
+        <w:t>Database</w:t>
+      </w:r>
+    </w:p>
+    <w:tbl>
+      <w:tblPr>
+        <w:tblStyle w:val="a4"/>
+        <w:tblW w:w="0" w:type="auto"/>
+        <w:tblLook w:val="04A0" w:firstRow="1" w:lastRow="0" w:firstColumn="1" w:lastColumn="0" w:noHBand="0" w:noVBand="1"/>
+      </w:tblPr>
+      <w:tblGrid>
+        <w:gridCol w:w="1413"/>
+        <w:gridCol w:w="1276"/>
+        <w:gridCol w:w="6661"/>
+      </w:tblGrid>
+      <w:tr>
+        <w:tc>
+          <w:tcPr>
+            <w:tcW w:w="1413" w:type="dxa"/>
+          </w:tcPr>
+          <w:p>
+            <w:r>
+              <w:t>Id</w:t>
+            </w:r>
+          </w:p>
+        </w:tc>
+        <w:tc>
+          <w:tcPr>
+            <w:tcW w:w="1276" w:type="dxa"/>
+          </w:tcPr>
+          <w:p>
+            <w:proofErr w:type="spellStart"/>
+            <w:r>
+              <w:t>Int</w:t>
+            </w:r>
+            <w:proofErr w:type="spellEnd"/>
+          </w:p>
+        </w:tc>
+        <w:tc>
+          <w:tcPr>
+            <w:tcW w:w="6661" w:type="dxa"/>
+          </w:tcPr>
+          <w:p>
+            <w:r>
+              <w:t>Primary key</w:t>
+            </w:r>
+          </w:p>
+        </w:tc>
+      </w:tr>
+      <w:tr>
+        <w:tc>
+          <w:tcPr>
+            <w:tcW w:w="1413" w:type="dxa"/>
+          </w:tcPr>
+          <w:p>
+            <w:proofErr w:type="spellStart"/>
+            <w:r>
+              <w:t>User_id</w:t>
+            </w:r>
+            <w:proofErr w:type="spellEnd"/>
+          </w:p>
+        </w:tc>
+        <w:tc>
+          <w:tcPr>
+            <w:tcW w:w="1276" w:type="dxa"/>
+          </w:tcPr>
+          <w:p>
+            <w:proofErr w:type="spellStart"/>
+            <w:r>
+              <w:t>Int</w:t>
+            </w:r>
+            <w:proofErr w:type="spellEnd"/>
+          </w:p>
+        </w:tc>
+        <w:tc>
+          <w:tcPr>
+            <w:tcW w:w="6661" w:type="dxa"/>
+          </w:tcPr>
+          <w:p>
+            <w:r>
+              <w:t>Foreign key</w:t>
+            </w:r>
+          </w:p>
+        </w:tc>
+      </w:tr>
+      <w:tr>
+        <w:tc>
+          <w:tcPr>
+            <w:tcW w:w="1413" w:type="dxa"/>
+          </w:tcPr>
+          <w:p>
+            <w:r>
+              <w:t>Time</w:t>
+            </w:r>
+          </w:p>
+        </w:tc>
+        <w:tc>
+          <w:tcPr>
+            <w:tcW w:w="1276" w:type="dxa"/>
+          </w:tcPr>
+          <w:p>
+            <w:r>
+              <w:t>Date</w:t>
+            </w:r>
+          </w:p>
+        </w:tc>
+        <w:tc>
+          <w:tcPr>
+            <w:tcW w:w="6661" w:type="dxa"/>
+          </w:tcPr>
+          <w:p/>
+        </w:tc>
+      </w:tr>
+      <w:tr>
+        <w:tc>
+          <w:tcPr>
+            <w:tcW w:w="1413" w:type="dxa"/>
+          </w:tcPr>
+          <w:p>
+            <w:r>
+              <w:t>paid</w:t>
+            </w:r>
+          </w:p>
+        </w:tc>
+        <w:tc>
+          <w:tcPr>
+            <w:tcW w:w="1276" w:type="dxa"/>
+          </w:tcPr>
+          <w:p>
+            <w:r>
+              <w:t>Boolean</w:t>
+            </w:r>
+          </w:p>
+        </w:tc>
+        <w:tc>
+          <w:tcPr>
+            <w:tcW w:w="6661" w:type="dxa"/>
+          </w:tcPr>
+          <w:p/>
+        </w:tc>
+      </w:tr>
+      <w:tr>
+        <w:tc>
+          <w:tcPr>
+            <w:tcW w:w="1413" w:type="dxa"/>
+          </w:tcPr>
+          <w:p>
+            <w:r>
+              <w:t>total</w:t>
+            </w:r>
+          </w:p>
+        </w:tc>
+        <w:tc>
+          <w:tcPr>
+            <w:tcW w:w="1276" w:type="dxa"/>
+          </w:tcPr>
+          <w:p>
+            <w:r>
+              <w:t>double</w:t>
+            </w:r>
+          </w:p>
+        </w:tc>
+        <w:tc>
+          <w:tcPr>
+            <w:tcW w:w="6661" w:type="dxa"/>
+          </w:tcPr>
+          <w:p/>
+        </w:tc>
+      </w:tr>
+      <w:tr>
+        <w:tc>
+          <w:tcPr>
+            <w:tcW w:w="1413" w:type="dxa"/>
+          </w:tcPr>
+          <w:p>
+            <w:r>
+              <w:t>Items</w:t>
+            </w:r>
+          </w:p>
+        </w:tc>
+        <w:tc>
+          <w:tcPr>
+            <w:tcW w:w="1276" w:type="dxa"/>
+          </w:tcPr>
+          <w:p>
+            <w:r>
+              <w:t>Text</w:t>
+            </w:r>
+          </w:p>
+        </w:tc>
+        <w:tc>
+          <w:tcPr>
+            <w:tcW w:w="6661" w:type="dxa"/>
+          </w:tcPr>
+          <w:p>
+            <w:r>
+              <w:t xml:space="preserve">In </w:t>
+            </w:r>
+            <w:proofErr w:type="spellStart"/>
+            <w:r>
+              <w:t>json</w:t>
+            </w:r>
+            <w:proofErr w:type="spellEnd"/>
+            <w:r>
+              <w:t xml:space="preserve"> format</w:t>
+            </w:r>
+          </w:p>
+        </w:tc>
+      </w:tr>
+    </w:tbl>
+    <w:p/>
+    <w:p/>
+    <w:p>
+      <w:pPr>
+        <w:jc w:val="center"/>
+      </w:pPr>
+      <w:r>
+        <w:object w:dxaOrig="4396" w:dyaOrig="9766">
+          <v:shape id="_x0000_i1028" type="#_x0000_t75" style="width:201.05pt;height:446.95pt" o:ole="">
+            <v:imagedata r:id="rId9" o:title=""/>
+          </v:shape>
+          <o:OLEObject Type="Embed" ProgID="Visio.Drawing.15" ShapeID="_x0000_i1028" DrawAspect="Content" ObjectID="_1518368861" r:id="rId10"/>
+        </w:object>
+      </w:r>
+      <w:bookmarkStart w:id="0" w:name="_GoBack"/>
+      <w:bookmarkEnd w:id="0"/>
     </w:p>
     <w:sectPr>
       <w:pgSz w:w="12240" w:h="15840"/>
@@ -382,7 +811,7 @@
 </file>
 
 <file path=word/numbering.xml><?xml version="1.0" encoding="utf-8"?>
-<w:numbering xmlns:wpc="http://schemas.microsoft.com/office/word/2010/wordprocessingCanvas" xmlns:cx="http://schemas.microsoft.com/office/drawing/2014/chartex" xmlns:cx1="http://schemas.microsoft.com/office/drawing/2015/9/8/chartex" xmlns:mc="http://schemas.openxmlformats.org/markup-compatibility/2006" xmlns:o="urn:schemas-microsoft-com:office:office" xmlns:r="http://schemas.openxmlformats.org/officeDocument/2006/relationships" xmlns:m="http://schemas.openxmlformats.org/officeDocument/2006/math" xmlns:v="urn:schemas-microsoft-com:vml" xmlns:wp14="http://schemas.microsoft.com/office/word/2010/wordprocessingDrawing" xmlns:wp="http://schemas.openxmlformats.org/drawingml/2006/wordprocessingDrawing" xmlns:w10="urn:schemas-microsoft-com:office:word" xmlns:w="http://schemas.openxmlformats.org/wordprocessingml/2006/main" xmlns:w14="http://schemas.microsoft.com/office/word/2010/wordml" xmlns:w15="http://schemas.microsoft.com/office/word/2012/wordml" xmlns:w16se="http://schemas.microsoft.com/office/word/2015/wordml/symex" xmlns:wpg="http://schemas.microsoft.com/office/word/2010/wordprocessingGroup" xmlns:wpi="http://schemas.microsoft.com/office/word/2010/wordprocessingInk" xmlns:wne="http://schemas.microsoft.com/office/word/2006/wordml" xmlns:wps="http://schemas.microsoft.com/office/word/2010/wordprocessingShape" mc:Ignorable="w14 w15 w16se wp14">
+<w:numbering xmlns:wpc="http://schemas.microsoft.com/office/word/2010/wordprocessingCanvas" xmlns:cx="http://schemas.microsoft.com/office/drawing/2014/chartex" xmlns:cx1="http://schemas.microsoft.com/office/drawing/2015/9/8/chartex" xmlns:cx2="http://schemas.microsoft.com/office/drawing/2015/10/21/chartex" xmlns:mc="http://schemas.openxmlformats.org/markup-compatibility/2006" xmlns:o="urn:schemas-microsoft-com:office:office" xmlns:r="http://schemas.openxmlformats.org/officeDocument/2006/relationships" xmlns:m="http://schemas.openxmlformats.org/officeDocument/2006/math" xmlns:v="urn:schemas-microsoft-com:vml" xmlns:wp14="http://schemas.microsoft.com/office/word/2010/wordprocessingDrawing" xmlns:wp="http://schemas.openxmlformats.org/drawingml/2006/wordprocessingDrawing" xmlns:w10="urn:schemas-microsoft-com:office:word" xmlns:w="http://schemas.openxmlformats.org/wordprocessingml/2006/main" xmlns:w14="http://schemas.microsoft.com/office/word/2010/wordml" xmlns:w15="http://schemas.microsoft.com/office/word/2012/wordml" xmlns:w16se="http://schemas.microsoft.com/office/word/2015/wordml/symex" xmlns:wpg="http://schemas.microsoft.com/office/word/2010/wordprocessingGroup" xmlns:wpi="http://schemas.microsoft.com/office/word/2010/wordprocessingInk" xmlns:wne="http://schemas.microsoft.com/office/word/2006/wordml" xmlns:wps="http://schemas.microsoft.com/office/word/2010/wordprocessingShape" mc:Ignorable="w14 w15 w16se wp14">
   <w:abstractNum w:abstractNumId="0" w15:restartNumberingAfterBreak="0">
     <w:nsid w:val="2B46607A"/>
     <w:multiLevelType w:val="hybridMultilevel"/>
@@ -519,7 +948,7 @@
       </w:pPr>
     </w:pPrDefault>
   </w:docDefaults>
-  <w:latentStyles w:defLockedState="0" w:defUIPriority="99" w:defSemiHidden="0" w:defUnhideWhenUsed="0" w:defQFormat="0" w:count="371">
+  <w:latentStyles w:defLockedState="0" w:defUIPriority="99" w:defSemiHidden="0" w:defUnhideWhenUsed="0" w:defQFormat="0" w:count="372">
     <w:lsdException w:name="Normal" w:uiPriority="0" w:qFormat="1"/>
     <w:lsdException w:name="heading 1" w:uiPriority="9" w:qFormat="1"/>
     <w:lsdException w:name="heading 2" w:semiHidden="1" w:uiPriority="9" w:unhideWhenUsed="1" w:qFormat="1"/>
@@ -625,7 +1054,6 @@
     <w:lsdException w:name="HTML Sample" w:semiHidden="1" w:unhideWhenUsed="1"/>
     <w:lsdException w:name="HTML Typewriter" w:semiHidden="1" w:unhideWhenUsed="1"/>
     <w:lsdException w:name="HTML Variable" w:semiHidden="1" w:unhideWhenUsed="1"/>
-    <w:lsdException w:name="Normal Table" w:semiHidden="1" w:unhideWhenUsed="1"/>
     <w:lsdException w:name="annotation subject" w:semiHidden="1" w:unhideWhenUsed="1"/>
     <w:lsdException w:name="No List" w:semiHidden="1" w:unhideWhenUsed="1"/>
     <w:lsdException w:name="Outline List 1" w:semiHidden="1" w:unhideWhenUsed="1"/>
@@ -672,10 +1100,8 @@
     <w:lsdException w:name="Table Subtle 2" w:semiHidden="1" w:unhideWhenUsed="1"/>
     <w:lsdException w:name="Table Web 1" w:semiHidden="1" w:unhideWhenUsed="1"/>
     <w:lsdException w:name="Table Web 2" w:semiHidden="1" w:unhideWhenUsed="1"/>
-    <w:lsdException w:name="Table Web 3" w:semiHidden="1" w:unhideWhenUsed="1"/>
     <w:lsdException w:name="Balloon Text" w:semiHidden="1" w:unhideWhenUsed="1"/>
     <w:lsdException w:name="Table Grid" w:uiPriority="39"/>
-    <w:lsdException w:name="Table Theme" w:semiHidden="1" w:unhideWhenUsed="1"/>
     <w:lsdException w:name="Placeholder Text" w:semiHidden="1"/>
     <w:lsdException w:name="No Spacing" w:uiPriority="1" w:qFormat="1"/>
     <w:lsdException w:name="Light Shading" w:uiPriority="60"/>
@@ -891,6 +1317,7 @@
     <w:lsdException w:name="List Table 5 Dark Accent 6" w:uiPriority="50"/>
     <w:lsdException w:name="List Table 6 Colorful Accent 6" w:uiPriority="51"/>
     <w:lsdException w:name="List Table 7 Colorful Accent 6" w:uiPriority="52"/>
+    <w:lsdException w:name="Mention" w:semiHidden="1" w:unhideWhenUsed="1"/>
   </w:latentStyles>
   <w:style w:type="paragraph" w:default="1" w:styleId="a">
     <w:name w:val="Normal"/>

</xml_diff>